<commit_message>
Funcionando abertura e salvamento proposta
</commit_message>
<xml_diff>
--- a/public/temp_folder/proposta.docx
+++ b/public/temp_folder/proposta.docx
@@ -675,7 +675,7 @@
           <w:sz w:val="30"/>
           <w:szCs w:val="30"/>
         </w:rPr>
-        <w:t xml:space="preserve">(11) 96856-0151</w:t>
+        <w:t/>
       </w:r>
       <w:r>
         <w:rPr>
@@ -2832,7 +2832,7 @@
           <w:bCs/>
           <w:color w:val="17365D" w:themeColor="text2" w:themeShade="BF"/>
         </w:rPr>
-        <w:t xml:space="preserve">(11) 96856-0151</w:t>
+        <w:t/>
       </w:r>
       <w:r>
         <w:rPr>
@@ -2899,7 +2899,7 @@
           <w:bCs/>
           <w:color w:val="17365D" w:themeColor="text2" w:themeShade="BF"/>
         </w:rPr>
-        <w:t xml:space="preserve">daniel@danigengenharia.com.br</w:t>
+        <w:t/>
       </w:r>
       <w:r>
         <w:rPr>

</xml_diff>

<commit_message>
Upload de arquivo word
Agora é possível fazer o upload de arquivo word dentro do app
</commit_message>
<xml_diff>
--- a/public/temp_folder/proposta.docx
+++ b/public/temp_folder/proposta.docx
@@ -683,7 +683,7 @@
           <w:sz w:val="30"/>
           <w:szCs w:val="30"/>
         </w:rPr>
-        <w:t xml:space="preserve">: 13/04/2023</w:t>
+        <w:t xml:space="preserve">: 22/04/2023</w:t>
       </w:r>
     </w:p>
     <w:p>
@@ -3649,7 +3649,7 @@
           <w:sz w:val="52"/>
           <w:szCs w:val="52"/>
         </w:rPr>
-        <w:t xml:space="preserve">R$ 1.006.541,00</w:t>
+        <w:t xml:space="preserve">R$ 1.037.153,00</w:t>
       </w:r>
       <w:r>
         <w:rPr>
@@ -3685,7 +3685,7 @@
           <w:sz w:val="52"/>
           <w:szCs w:val="52"/>
         </w:rPr>
-        <w:t xml:space="preserve">5 Anos 6 Meses</w:t>
+        <w:t xml:space="preserve">5 Anos 8 Meses</w:t>
       </w:r>
       <w:r>
         <w:rPr>
@@ -3869,7 +3869,7 @@
           <w:sz w:val="52"/>
           <w:szCs w:val="52"/>
         </w:rPr>
-        <w:t xml:space="preserve">18.05%</w:t>
+        <w:t xml:space="preserve">17.59%</w:t>
       </w:r>
     </w:p>
     <w:p>
@@ -9730,7 +9730,7 @@
           <w:sz w:val="52"/>
           <w:szCs w:val="52"/>
         </w:rPr>
-        <w:t xml:space="preserve">R$ 986.410,00</w:t>
+        <w:t xml:space="preserve">R$ 1.016.410,00</w:t>
       </w:r>
       <w:r>
         <w:rPr>
@@ -9902,7 +9902,7 @@
           <w:szCs w:val="28"/>
           <w:lang w:val="pt-BR"/>
         </w:rPr>
-        <w:t xml:space="preserve">R$ 92.279,65</w:t>
+        <w:t xml:space="preserve">R$ 95.086,19</w:t>
       </w:r>
       <w:proofErr w:type="gramEnd"/>
       <w:r>
@@ -10101,7 +10101,7 @@
           <w:szCs w:val="28"/>
           <w:lang w:val="pt-BR"/>
         </w:rPr>
-        <w:t xml:space="preserve">R$ 29.567,14</w:t>
+        <w:t xml:space="preserve">R$ 30.466,37</w:t>
       </w:r>
       <w:proofErr w:type="gramEnd"/>
       <w:r>
@@ -10253,7 +10253,7 @@
           <w:szCs w:val="28"/>
           <w:lang w:val="pt-BR"/>
         </w:rPr>
-        <w:t xml:space="preserve">R$ 25.559,52</w:t>
+        <w:t xml:space="preserve">R$ 26.336,87</w:t>
       </w:r>
       <w:proofErr w:type="gramEnd"/>
       <w:r>
@@ -10406,7 +10406,7 @@
           <w:szCs w:val="28"/>
           <w:lang w:val="pt-BR"/>
         </w:rPr>
-        <w:t xml:space="preserve">R$ 18.136,38</w:t>
+        <w:t xml:space="preserve">R$ 18.687,96</w:t>
       </w:r>
       <w:proofErr w:type="gramEnd"/>
       <w:r>
@@ -10488,7 +10488,7 @@
           <w:szCs w:val="28"/>
           <w:lang w:val="pt-BR"/>
         </w:rPr>
-        <w:t xml:space="preserve">R$ 16.910,50</w:t>
+        <w:t xml:space="preserve">R$ 17.424,80</w:t>
       </w:r>
       <w:proofErr w:type="gramEnd"/>
       <w:r>

</xml_diff>